<commit_message>
Add revisions to model run instructions
</commit_message>
<xml_diff>
--- a/Trip-Based Model Installation instructions.docx
+++ b/Trip-Based Model Installation instructions.docx
@@ -241,7 +241,27 @@
           <w:sz w:val="22"/>
           <w:szCs w:val="22"/>
         </w:rPr>
-        <w:t xml:space="preserve">the cmap_trip-based_model </w:t>
+        <w:t xml:space="preserve">the </w:t>
+      </w:r>
+      <w:proofErr w:type="spellStart"/>
+      <w:r>
+        <w:rPr>
+          <w:rFonts w:asciiTheme="minorHAnsi" w:hAnsiTheme="minorHAnsi" w:cstheme="minorHAnsi"/>
+          <w:color w:val="404040"/>
+          <w:sz w:val="22"/>
+          <w:szCs w:val="22"/>
+        </w:rPr>
+        <w:t>cmap_trip-based_model</w:t>
+      </w:r>
+      <w:proofErr w:type="spellEnd"/>
+      <w:r>
+        <w:rPr>
+          <w:rFonts w:asciiTheme="minorHAnsi" w:hAnsiTheme="minorHAnsi" w:cstheme="minorHAnsi"/>
+          <w:color w:val="404040"/>
+          <w:sz w:val="22"/>
+          <w:szCs w:val="22"/>
+        </w:rPr>
+        <w:t xml:space="preserve"> </w:t>
       </w:r>
       <w:r>
         <w:rPr>
@@ -428,6 +448,7 @@
         </w:rPr>
         <w:t>&gt;</w:t>
       </w:r>
+      <w:proofErr w:type="spellStart"/>
       <w:r>
         <w:rPr>
           <w:rFonts w:ascii="Consolas" w:hAnsi="Consolas" w:cs="Courier New"/>
@@ -436,8 +457,9 @@
           <w:szCs w:val="22"/>
           <w:highlight w:val="black"/>
         </w:rPr>
-        <w:t xml:space="preserve">conda install </w:t>
-      </w:r>
+        <w:t>conda</w:t>
+      </w:r>
+      <w:proofErr w:type="spellEnd"/>
       <w:r>
         <w:rPr>
           <w:rFonts w:ascii="Consolas" w:hAnsi="Consolas" w:cs="Courier New"/>
@@ -446,7 +468,7 @@
           <w:szCs w:val="22"/>
           <w:highlight w:val="black"/>
         </w:rPr>
-        <w:t xml:space="preserve">–-channel </w:t>
+        <w:t xml:space="preserve"> install </w:t>
       </w:r>
       <w:r>
         <w:rPr>
@@ -456,7 +478,29 @@
           <w:szCs w:val="22"/>
           <w:highlight w:val="black"/>
         </w:rPr>
-        <w:t>conda-forge</w:t>
+        <w:t xml:space="preserve">–-channel </w:t>
+      </w:r>
+      <w:proofErr w:type="spellStart"/>
+      <w:r>
+        <w:rPr>
+          <w:rFonts w:ascii="Consolas" w:hAnsi="Consolas" w:cs="Courier New"/>
+          <w:color w:val="FFFFFF" w:themeColor="background1"/>
+          <w:sz w:val="22"/>
+          <w:szCs w:val="22"/>
+          <w:highlight w:val="black"/>
+        </w:rPr>
+        <w:t>conda</w:t>
+      </w:r>
+      <w:proofErr w:type="spellEnd"/>
+      <w:r>
+        <w:rPr>
+          <w:rFonts w:ascii="Consolas" w:hAnsi="Consolas" w:cs="Courier New"/>
+          <w:color w:val="FFFFFF" w:themeColor="background1"/>
+          <w:sz w:val="22"/>
+          <w:szCs w:val="22"/>
+          <w:highlight w:val="black"/>
+        </w:rPr>
+        <w:t>-forge</w:t>
       </w:r>
       <w:r>
         <w:rPr>
@@ -702,8 +746,8 @@
         <w:rPr>
           <w:rFonts w:ascii="Consolas" w:hAnsi="Consolas" w:cs="Courier New"/>
           <w:color w:val="FFFFFF" w:themeColor="background1"/>
-          <w:sz w:val="22"/>
-          <w:szCs w:val="22"/>
+          <w:sz w:val="20"/>
+          <w:szCs w:val="20"/>
           <w:highlight w:val="black"/>
         </w:rPr>
         <w:t>&gt;</w:t>
@@ -712,8 +756,8 @@
         <w:rPr>
           <w:rFonts w:ascii="Consolas" w:hAnsi="Consolas" w:cs="Courier New"/>
           <w:color w:val="FFFFFF" w:themeColor="background1"/>
-          <w:sz w:val="22"/>
-          <w:szCs w:val="22"/>
+          <w:sz w:val="20"/>
+          <w:szCs w:val="20"/>
           <w:highlight w:val="black"/>
         </w:rPr>
         <w:t xml:space="preserve">git clone </w:t>
@@ -723,11 +767,31 @@
         <w:rPr>
           <w:rFonts w:ascii="Consolas" w:hAnsi="Consolas" w:cs="Courier New"/>
           <w:color w:val="FFFFFF" w:themeColor="background1"/>
-          <w:sz w:val="22"/>
-          <w:szCs w:val="22"/>
+          <w:sz w:val="20"/>
+          <w:szCs w:val="20"/>
           <w:highlight w:val="black"/>
         </w:rPr>
-        <w:t>https://github.com/camsys/cmap_trip-based_model.git</w:t>
+        <w:t>https://github.com/</w:t>
+      </w:r>
+      <w:r>
+        <w:rPr>
+          <w:rFonts w:ascii="Consolas" w:hAnsi="Consolas" w:cs="Courier New"/>
+          <w:color w:val="FFFFFF" w:themeColor="background1"/>
+          <w:sz w:val="20"/>
+          <w:szCs w:val="20"/>
+          <w:highlight w:val="black"/>
+        </w:rPr>
+        <w:t>CMAP-REPOS</w:t>
+      </w:r>
+      <w:r>
+        <w:rPr>
+          <w:rFonts w:ascii="Consolas" w:hAnsi="Consolas" w:cs="Courier New"/>
+          <w:color w:val="FFFFFF" w:themeColor="background1"/>
+          <w:sz w:val="20"/>
+          <w:szCs w:val="20"/>
+          <w:highlight w:val="black"/>
+        </w:rPr>
+        <w:t>/cmap_trip-based_model.git</w:t>
       </w:r>
       <w:proofErr w:type="gramEnd"/>
     </w:p>
@@ -802,8 +866,20 @@
           <w:szCs w:val="22"/>
           <w:highlight w:val="black"/>
         </w:rPr>
-        <w:t>cd cmap_trip-based_model</w:t>
-      </w:r>
+        <w:t xml:space="preserve">cd </w:t>
+      </w:r>
+      <w:proofErr w:type="spellStart"/>
+      <w:r>
+        <w:rPr>
+          <w:rFonts w:ascii="Consolas" w:hAnsi="Consolas" w:cs="Courier New"/>
+          <w:color w:val="FFFFFF" w:themeColor="background1"/>
+          <w:sz w:val="22"/>
+          <w:szCs w:val="22"/>
+          <w:highlight w:val="black"/>
+        </w:rPr>
+        <w:t>cmap_trip-based_model</w:t>
+      </w:r>
+      <w:proofErr w:type="spellEnd"/>
       <w:r>
         <w:rPr>
           <w:rFonts w:ascii="Consolas" w:hAnsi="Consolas" w:cs="Courier New"/>
@@ -959,7 +1035,27 @@
           <w:sz w:val="22"/>
           <w:szCs w:val="22"/>
         </w:rPr>
-        <w:t xml:space="preserve"> create a conda environment to use for the mode, destination and</w:t>
+        <w:t xml:space="preserve"> create a </w:t>
+      </w:r>
+      <w:proofErr w:type="spellStart"/>
+      <w:r>
+        <w:rPr>
+          <w:rFonts w:asciiTheme="minorHAnsi" w:hAnsiTheme="minorHAnsi" w:cstheme="minorHAnsi"/>
+          <w:color w:val="404040"/>
+          <w:sz w:val="22"/>
+          <w:szCs w:val="22"/>
+        </w:rPr>
+        <w:t>conda</w:t>
+      </w:r>
+      <w:proofErr w:type="spellEnd"/>
+      <w:r>
+        <w:rPr>
+          <w:rFonts w:asciiTheme="minorHAnsi" w:hAnsiTheme="minorHAnsi" w:cstheme="minorHAnsi"/>
+          <w:color w:val="404040"/>
+          <w:sz w:val="22"/>
+          <w:szCs w:val="22"/>
+        </w:rPr>
+        <w:t xml:space="preserve"> environment to use for the mode, destination and</w:t>
       </w:r>
       <w:r>
         <w:rPr>
@@ -986,7 +1082,27 @@
           <w:sz w:val="22"/>
           <w:szCs w:val="22"/>
         </w:rPr>
-        <w:t>A conda environment file is included in the GitHub repository, which installs everything you need into an environment called "CMAP-TRIP”.</w:t>
+        <w:t xml:space="preserve">A </w:t>
+      </w:r>
+      <w:proofErr w:type="spellStart"/>
+      <w:r>
+        <w:rPr>
+          <w:rFonts w:asciiTheme="minorHAnsi" w:hAnsiTheme="minorHAnsi" w:cstheme="minorHAnsi"/>
+          <w:color w:val="24292E"/>
+          <w:sz w:val="22"/>
+          <w:szCs w:val="22"/>
+        </w:rPr>
+        <w:t>conda</w:t>
+      </w:r>
+      <w:proofErr w:type="spellEnd"/>
+      <w:r>
+        <w:rPr>
+          <w:rFonts w:asciiTheme="minorHAnsi" w:hAnsiTheme="minorHAnsi" w:cstheme="minorHAnsi"/>
+          <w:color w:val="24292E"/>
+          <w:sz w:val="22"/>
+          <w:szCs w:val="22"/>
+        </w:rPr>
+        <w:t xml:space="preserve"> environment file is included in the GitHub repository, which installs everything you need into an environment called "CMAP-TRIP”.</w:t>
       </w:r>
       <w:r>
         <w:rPr>
@@ -1026,6 +1142,7 @@
         </w:rPr>
         <w:t>&gt;</w:t>
       </w:r>
+      <w:proofErr w:type="spellStart"/>
       <w:r>
         <w:rPr>
           <w:rFonts w:ascii="Consolas" w:hAnsi="Consolas" w:cs="Courier New"/>
@@ -1035,9 +1152,9 @@
           <w:szCs w:val="22"/>
           <w:highlight w:val="black"/>
         </w:rPr>
-        <w:t xml:space="preserve">conda env create --file </w:t>
-      </w:r>
-      <w:proofErr w:type="gramStart"/>
+        <w:t>conda</w:t>
+      </w:r>
+      <w:proofErr w:type="spellEnd"/>
       <w:r>
         <w:rPr>
           <w:rFonts w:ascii="Consolas" w:hAnsi="Consolas" w:cs="Courier New"/>
@@ -1047,8 +1164,70 @@
           <w:szCs w:val="22"/>
           <w:highlight w:val="black"/>
         </w:rPr>
-        <w:t>src/Mode-Dest-TOD/conda-environment.yml</w:t>
-      </w:r>
+        <w:t xml:space="preserve"> env create --file </w:t>
+      </w:r>
+      <w:proofErr w:type="spellStart"/>
+      <w:proofErr w:type="gramStart"/>
+      <w:r>
+        <w:rPr>
+          <w:rFonts w:ascii="Consolas" w:hAnsi="Consolas" w:cs="Courier New"/>
+          <w:iCs/>
+          <w:color w:val="FFFFFF" w:themeColor="background1"/>
+          <w:sz w:val="22"/>
+          <w:szCs w:val="22"/>
+          <w:highlight w:val="black"/>
+        </w:rPr>
+        <w:t>src</w:t>
+      </w:r>
+      <w:proofErr w:type="spellEnd"/>
+      <w:r>
+        <w:rPr>
+          <w:rFonts w:ascii="Consolas" w:hAnsi="Consolas" w:cs="Courier New"/>
+          <w:iCs/>
+          <w:color w:val="FFFFFF" w:themeColor="background1"/>
+          <w:sz w:val="22"/>
+          <w:szCs w:val="22"/>
+          <w:highlight w:val="black"/>
+        </w:rPr>
+        <w:t>/Mode-</w:t>
+      </w:r>
+      <w:proofErr w:type="spellStart"/>
+      <w:r>
+        <w:rPr>
+          <w:rFonts w:ascii="Consolas" w:hAnsi="Consolas" w:cs="Courier New"/>
+          <w:iCs/>
+          <w:color w:val="FFFFFF" w:themeColor="background1"/>
+          <w:sz w:val="22"/>
+          <w:szCs w:val="22"/>
+          <w:highlight w:val="black"/>
+        </w:rPr>
+        <w:t>Dest</w:t>
+      </w:r>
+      <w:proofErr w:type="spellEnd"/>
+      <w:r>
+        <w:rPr>
+          <w:rFonts w:ascii="Consolas" w:hAnsi="Consolas" w:cs="Courier New"/>
+          <w:iCs/>
+          <w:color w:val="FFFFFF" w:themeColor="background1"/>
+          <w:sz w:val="22"/>
+          <w:szCs w:val="22"/>
+          <w:highlight w:val="black"/>
+        </w:rPr>
+        <w:t>-TOD/</w:t>
+      </w:r>
+      <w:proofErr w:type="spellStart"/>
+      <w:r>
+        <w:rPr>
+          <w:rFonts w:ascii="Consolas" w:hAnsi="Consolas" w:cs="Courier New"/>
+          <w:iCs/>
+          <w:color w:val="FFFFFF" w:themeColor="background1"/>
+          <w:sz w:val="22"/>
+          <w:szCs w:val="22"/>
+          <w:highlight w:val="black"/>
+        </w:rPr>
+        <w:t>conda-environment.yml</w:t>
+      </w:r>
+      <w:proofErr w:type="spellEnd"/>
       <w:proofErr w:type="gramEnd"/>
     </w:p>
     <w:p>
@@ -1219,8 +1398,6 @@
         <w:t xml:space="preserve"> to set up a scenario and run it.</w:t>
       </w:r>
     </w:p>
-    <w:p/>
-    <w:p/>
     <w:sectPr>
       <w:footerReference w:type="default" r:id="rId15"/>
       <w:pgSz w:w="12240" w:h="15840"/>
@@ -3203,29 +3380,6 @@
 </file>
 
 <file path=customXml/item1.xml><?xml version="1.0" encoding="utf-8"?>
-<?mso-contentType ?>
-<FormTemplates xmlns="http://schemas.microsoft.com/sharepoint/v3/contenttype/forms">
-  <Display>DocumentLibraryForm</Display>
-  <Edit>DocumentLibraryForm</Edit>
-  <New>DocumentLibraryForm</New>
-</FormTemplates>
-</file>
-
-<file path=customXml/item2.xml><?xml version="1.0" encoding="utf-8"?>
-<p:properties xmlns:p="http://schemas.microsoft.com/office/2006/metadata/properties" xmlns:xsi="http://www.w3.org/2001/XMLSchema-instance" xmlns:pc="http://schemas.microsoft.com/office/infopath/2007/PartnerControls">
-  <documentManagement>
-    <SharedWithUsers xmlns="c0be40ab-da39-4de9-a3ac-1fb9ec58f165">
-      <UserInfo>
-        <DisplayName>Jose Rodriguez</DisplayName>
-        <AccountId>21</AccountId>
-        <AccountType/>
-      </UserInfo>
-    </SharedWithUsers>
-  </documentManagement>
-</p:properties>
-</file>
-
-<file path=customXml/item3.xml><?xml version="1.0" encoding="utf-8"?>
 <ct:contentTypeSchema xmlns:ct="http://schemas.microsoft.com/office/2006/metadata/contentType" xmlns:ma="http://schemas.microsoft.com/office/2006/metadata/properties/metaAttributes" ct:_="" ma:_="" ma:contentTypeName="Document" ma:contentTypeID="0x0101008758FB992943034A86D70067B1CEC4DE" ma:contentTypeVersion="6" ma:contentTypeDescription="Create a new document." ma:contentTypeScope="" ma:versionID="15ae09a3138cf2330136cc731ce386a5">
   <xsd:schema xmlns:xsd="http://www.w3.org/2001/XMLSchema" xmlns:xs="http://www.w3.org/2001/XMLSchema" xmlns:p="http://schemas.microsoft.com/office/2006/metadata/properties" xmlns:ns2="c0be40ab-da39-4de9-a3ac-1fb9ec58f165" xmlns:ns3="c47444c5-6f41-4699-9008-24b989958c4f" targetNamespace="http://schemas.microsoft.com/office/2006/metadata/properties" ma:root="true" ma:fieldsID="58efc891cef5317100ce9ac61bbeae24" ns2:_="" ns3:_="">
     <xsd:import namespace="c0be40ab-da39-4de9-a3ac-1fb9ec58f165"/>
@@ -3402,32 +3556,30 @@
 </ct:contentTypeSchema>
 </file>
 
-<file path=customXml/itemProps1.xml><?xml version="1.0" encoding="utf-8"?>
-<ds:datastoreItem xmlns:ds="http://schemas.openxmlformats.org/officeDocument/2006/customXml" ds:itemID="{DC7C72B1-A613-43CB-8449-E5A8E623AFEA}">
-  <ds:schemaRefs>
-    <ds:schemaRef ds:uri="http://schemas.microsoft.com/sharepoint/v3/contenttype/forms"/>
-  </ds:schemaRefs>
-</ds:datastoreItem>
+<file path=customXml/item2.xml><?xml version="1.0" encoding="utf-8"?>
+<?mso-contentType ?>
+<FormTemplates xmlns="http://schemas.microsoft.com/sharepoint/v3/contenttype/forms">
+  <Display>DocumentLibraryForm</Display>
+  <Edit>DocumentLibraryForm</Edit>
+  <New>DocumentLibraryForm</New>
+</FormTemplates>
 </file>
 
-<file path=customXml/itemProps2.xml><?xml version="1.0" encoding="utf-8"?>
-<ds:datastoreItem xmlns:ds="http://schemas.openxmlformats.org/officeDocument/2006/customXml" ds:itemID="{58540582-38F7-495F-A3B5-DDDCE3D55218}">
-  <ds:schemaRefs>
-    <ds:schemaRef ds:uri="http://www.w3.org/XML/1998/namespace"/>
-    <ds:schemaRef ds:uri="http://schemas.microsoft.com/office/2006/documentManagement/types"/>
-    <ds:schemaRef ds:uri="http://purl.org/dc/terms/"/>
-    <ds:schemaRef ds:uri="http://purl.org/dc/dcmitype/"/>
-    <ds:schemaRef ds:uri="http://schemas.microsoft.com/office/infopath/2007/PartnerControls"/>
-    <ds:schemaRef ds:uri="http://schemas.openxmlformats.org/package/2006/metadata/core-properties"/>
-    <ds:schemaRef ds:uri="c47444c5-6f41-4699-9008-24b989958c4f"/>
-    <ds:schemaRef ds:uri="c0be40ab-da39-4de9-a3ac-1fb9ec58f165"/>
-    <ds:schemaRef ds:uri="http://schemas.microsoft.com/office/2006/metadata/properties"/>
-    <ds:schemaRef ds:uri="http://purl.org/dc/elements/1.1/"/>
-  </ds:schemaRefs>
-</ds:datastoreItem>
+<file path=customXml/item3.xml><?xml version="1.0" encoding="utf-8"?>
+<p:properties xmlns:p="http://schemas.microsoft.com/office/2006/metadata/properties" xmlns:xsi="http://www.w3.org/2001/XMLSchema-instance" xmlns:pc="http://schemas.microsoft.com/office/infopath/2007/PartnerControls">
+  <documentManagement>
+    <SharedWithUsers xmlns="c0be40ab-da39-4de9-a3ac-1fb9ec58f165">
+      <UserInfo>
+        <DisplayName>Jose Rodriguez</DisplayName>
+        <AccountId>21</AccountId>
+        <AccountType/>
+      </UserInfo>
+    </SharedWithUsers>
+  </documentManagement>
+</p:properties>
 </file>
 
-<file path=customXml/itemProps3.xml><?xml version="1.0" encoding="utf-8"?>
+<file path=customXml/itemProps1.xml><?xml version="1.0" encoding="utf-8"?>
 <ds:datastoreItem xmlns:ds="http://schemas.openxmlformats.org/officeDocument/2006/customXml" ds:itemID="{78CC8EE2-DF6F-406A-AC6D-0DC1155A7CB0}">
   <ds:schemaRefs>
     <ds:schemaRef ds:uri="http://schemas.microsoft.com/office/2006/metadata/contentType"/>
@@ -3444,4 +3596,29 @@
     <ds:schemaRef ds:uri="http://schemas.microsoft.com/internal/obd"/>
   </ds:schemaRefs>
 </ds:datastoreItem>
+</file>
+
+<file path=customXml/itemProps2.xml><?xml version="1.0" encoding="utf-8"?>
+<ds:datastoreItem xmlns:ds="http://schemas.openxmlformats.org/officeDocument/2006/customXml" ds:itemID="{DC7C72B1-A613-43CB-8449-E5A8E623AFEA}">
+  <ds:schemaRefs>
+    <ds:schemaRef ds:uri="http://schemas.microsoft.com/sharepoint/v3/contenttype/forms"/>
+  </ds:schemaRefs>
+</ds:datastoreItem>
+</file>
+
+<file path=customXml/itemProps3.xml><?xml version="1.0" encoding="utf-8"?>
+<ds:datastoreItem xmlns:ds="http://schemas.openxmlformats.org/officeDocument/2006/customXml" ds:itemID="{58540582-38F7-495F-A3B5-DDDCE3D55218}">
+  <ds:schemaRefs>
+    <ds:schemaRef ds:uri="http://www.w3.org/XML/1998/namespace"/>
+    <ds:schemaRef ds:uri="http://schemas.microsoft.com/office/2006/documentManagement/types"/>
+    <ds:schemaRef ds:uri="http://purl.org/dc/terms/"/>
+    <ds:schemaRef ds:uri="http://purl.org/dc/dcmitype/"/>
+    <ds:schemaRef ds:uri="http://schemas.microsoft.com/office/infopath/2007/PartnerControls"/>
+    <ds:schemaRef ds:uri="http://schemas.openxmlformats.org/package/2006/metadata/core-properties"/>
+    <ds:schemaRef ds:uri="c47444c5-6f41-4699-9008-24b989958c4f"/>
+    <ds:schemaRef ds:uri="c0be40ab-da39-4de9-a3ac-1fb9ec58f165"/>
+    <ds:schemaRef ds:uri="http://schemas.microsoft.com/office/2006/metadata/properties"/>
+    <ds:schemaRef ds:uri="http://purl.org/dc/elements/1.1/"/>
+  </ds:schemaRefs>
+</ds:datastoreItem>
 </file>
</xml_diff>

<commit_message>
docs: update model run instructions
</commit_message>
<xml_diff>
--- a/Trip-Based Model Installation instructions.docx
+++ b/Trip-Based Model Installation instructions.docx
@@ -7,22 +7,22 @@
         <w:pStyle w:val="Title"/>
         <w:spacing w:after="240"/>
         <w:rPr>
+          <w:sz w:val="36"/>
+          <w:szCs w:val="36"/>
+        </w:rPr>
+      </w:pPr>
+      <w:r>
+        <w:rPr>
           <w:sz w:val="48"/>
           <w:szCs w:val="48"/>
         </w:rPr>
-      </w:pPr>
+        <w:t>Trip-Based Model Installation Instructions</w:t>
+      </w:r>
       <w:r>
         <w:rPr>
           <w:sz w:val="48"/>
           <w:szCs w:val="48"/>
         </w:rPr>
-        <w:t>Trip-Based Model Installation Instructions</w:t>
-      </w:r>
-      <w:r>
-        <w:rPr>
-          <w:sz w:val="48"/>
-          <w:szCs w:val="48"/>
-        </w:rPr>
         <w:br/>
       </w:r>
       <w:r>
@@ -30,35 +30,68 @@
           <w:sz w:val="36"/>
           <w:szCs w:val="36"/>
         </w:rPr>
-        <w:t>(</w:t>
-      </w:r>
-      <w:r>
+        <w:t>(beginning with c23q4)</w:t>
+      </w:r>
+    </w:p>
+    <w:p>
+      <w:pPr>
+        <w:pStyle w:val="Title"/>
+        <w:spacing w:after="240"/>
         <w:rPr>
           <w:sz w:val="36"/>
           <w:szCs w:val="36"/>
         </w:rPr>
-        <w:t>o</w:t>
-      </w:r>
+      </w:pPr>
       <w:r>
         <w:rPr>
           <w:sz w:val="36"/>
           <w:szCs w:val="36"/>
         </w:rPr>
-        <w:t xml:space="preserve">nly required once per user, per </w:t>
-      </w:r>
+        <w:t>(</w:t>
+      </w:r>
+      <w:proofErr w:type="gramStart"/>
       <w:r>
         <w:rPr>
           <w:sz w:val="36"/>
           <w:szCs w:val="36"/>
         </w:rPr>
-        <w:t xml:space="preserve">modeling </w:t>
+        <w:t>o</w:t>
       </w:r>
       <w:r>
         <w:rPr>
           <w:sz w:val="36"/>
           <w:szCs w:val="36"/>
         </w:rPr>
+        <w:t>nly</w:t>
+      </w:r>
+      <w:proofErr w:type="gramEnd"/>
+      <w:r>
+        <w:rPr>
+          <w:sz w:val="36"/>
+          <w:szCs w:val="36"/>
+        </w:rPr>
+        <w:t xml:space="preserve"> required once per user, per </w:t>
+      </w:r>
+      <w:r>
+        <w:rPr>
+          <w:sz w:val="36"/>
+          <w:szCs w:val="36"/>
+        </w:rPr>
+        <w:t xml:space="preserve">modeling </w:t>
+      </w:r>
+      <w:r>
+        <w:rPr>
+          <w:sz w:val="36"/>
+          <w:szCs w:val="36"/>
+        </w:rPr>
         <w:t>server)</w:t>
+      </w:r>
+      <w:r>
+        <w:rPr>
+          <w:sz w:val="36"/>
+          <w:szCs w:val="36"/>
+        </w:rPr>
+        <w:t xml:space="preserve"> </w:t>
       </w:r>
     </w:p>
     <w:p>
@@ -668,6 +701,7 @@
           <w:sz w:val="22"/>
           <w:szCs w:val="22"/>
         </w:rPr>
+        <w:lastRenderedPageBreak/>
         <w:t xml:space="preserve">Clone </w:t>
       </w:r>
       <w:r>
@@ -818,7 +852,6 @@
           <w:sz w:val="22"/>
           <w:szCs w:val="22"/>
         </w:rPr>
-        <w:lastRenderedPageBreak/>
         <w:t>Move into the repo and checkout a branch</w:t>
       </w:r>
       <w:r>
@@ -1102,7 +1135,25 @@
           <w:sz w:val="22"/>
           <w:szCs w:val="22"/>
         </w:rPr>
-        <w:t xml:space="preserve"> environment file is included in the GitHub repository, which installs everything you need into an environment called "CMAP-TRIP”.</w:t>
+        <w:t xml:space="preserve"> environment file is included in the GitHub repository, which installs everything you need into an environment called "CMAP-TRIP</w:t>
+      </w:r>
+      <w:r>
+        <w:rPr>
+          <w:rFonts w:asciiTheme="minorHAnsi" w:hAnsiTheme="minorHAnsi" w:cstheme="minorHAnsi"/>
+          <w:color w:val="24292E"/>
+          <w:sz w:val="22"/>
+          <w:szCs w:val="22"/>
+        </w:rPr>
+        <w:t>2</w:t>
+      </w:r>
+      <w:r>
+        <w:rPr>
+          <w:rFonts w:asciiTheme="minorHAnsi" w:hAnsiTheme="minorHAnsi" w:cstheme="minorHAnsi"/>
+          <w:color w:val="24292E"/>
+          <w:sz w:val="22"/>
+          <w:szCs w:val="22"/>
+        </w:rPr>
+        <w:t>”.</w:t>
       </w:r>
       <w:r>
         <w:rPr>
@@ -1189,31 +1240,7 @@
           <w:szCs w:val="22"/>
           <w:highlight w:val="black"/>
         </w:rPr>
-        <w:t>/Mode-</w:t>
-      </w:r>
-      <w:proofErr w:type="spellStart"/>
-      <w:r>
-        <w:rPr>
-          <w:rFonts w:ascii="Consolas" w:hAnsi="Consolas" w:cs="Courier New"/>
-          <w:iCs/>
-          <w:color w:val="FFFFFF" w:themeColor="background1"/>
-          <w:sz w:val="22"/>
-          <w:szCs w:val="22"/>
-          <w:highlight w:val="black"/>
-        </w:rPr>
-        <w:t>Dest</w:t>
-      </w:r>
-      <w:proofErr w:type="spellEnd"/>
-      <w:r>
-        <w:rPr>
-          <w:rFonts w:ascii="Consolas" w:hAnsi="Consolas" w:cs="Courier New"/>
-          <w:iCs/>
-          <w:color w:val="FFFFFF" w:themeColor="background1"/>
-          <w:sz w:val="22"/>
-          <w:szCs w:val="22"/>
-          <w:highlight w:val="black"/>
-        </w:rPr>
-        <w:t>-TOD/</w:t>
+        <w:t>/Mode-Dest-TOD/</w:t>
       </w:r>
       <w:proofErr w:type="spellStart"/>
       <w:r>
@@ -1253,7 +1280,25 @@
           <w:sz w:val="22"/>
           <w:szCs w:val="22"/>
         </w:rPr>
-        <w:t xml:space="preserve">This should have created the “CMAP-TRIP” environment in your </w:t>
+        <w:t>This should have created the “CMAP-TRIP</w:t>
+      </w:r>
+      <w:r>
+        <w:rPr>
+          <w:rFonts w:asciiTheme="minorHAnsi" w:hAnsiTheme="minorHAnsi" w:cstheme="minorHAnsi"/>
+          <w:color w:val="404040"/>
+          <w:sz w:val="22"/>
+          <w:szCs w:val="22"/>
+        </w:rPr>
+        <w:t>2</w:t>
+      </w:r>
+      <w:r>
+        <w:rPr>
+          <w:rFonts w:asciiTheme="minorHAnsi" w:hAnsiTheme="minorHAnsi" w:cstheme="minorHAnsi"/>
+          <w:color w:val="404040"/>
+          <w:sz w:val="22"/>
+          <w:szCs w:val="22"/>
+        </w:rPr>
+        <w:t xml:space="preserve">” environment in your </w:t>
       </w:r>
       <w:proofErr w:type="gramStart"/>
       <w:r>
@@ -1385,7 +1430,25 @@
             <w:sz w:val="22"/>
             <w:szCs w:val="22"/>
           </w:rPr>
-          <w:t>these instructions</w:t>
+          <w:t>these instr</w:t>
+        </w:r>
+        <w:r>
+          <w:rPr>
+            <w:rStyle w:val="Hyperlink"/>
+            <w:rFonts w:asciiTheme="minorHAnsi" w:hAnsiTheme="minorHAnsi" w:cstheme="minorBidi"/>
+            <w:sz w:val="22"/>
+            <w:szCs w:val="22"/>
+          </w:rPr>
+          <w:t>u</w:t>
+        </w:r>
+        <w:r>
+          <w:rPr>
+            <w:rStyle w:val="Hyperlink"/>
+            <w:rFonts w:asciiTheme="minorHAnsi" w:hAnsiTheme="minorHAnsi" w:cstheme="minorBidi"/>
+            <w:sz w:val="22"/>
+            <w:szCs w:val="22"/>
+          </w:rPr>
+          <w:t>ctions</w:t>
         </w:r>
       </w:hyperlink>
       <w:r>
@@ -3380,6 +3443,15 @@
 </file>
 
 <file path=customXml/item1.xml><?xml version="1.0" encoding="utf-8"?>
+<?mso-contentType ?>
+<FormTemplates xmlns="http://schemas.microsoft.com/sharepoint/v3/contenttype/forms">
+  <Display>DocumentLibraryForm</Display>
+  <Edit>DocumentLibraryForm</Edit>
+  <New>DocumentLibraryForm</New>
+</FormTemplates>
+</file>
+
+<file path=customXml/item2.xml><?xml version="1.0" encoding="utf-8"?>
 <ct:contentTypeSchema xmlns:ct="http://schemas.microsoft.com/office/2006/metadata/contentType" xmlns:ma="http://schemas.microsoft.com/office/2006/metadata/properties/metaAttributes" ct:_="" ma:_="" ma:contentTypeName="Document" ma:contentTypeID="0x0101008758FB992943034A86D70067B1CEC4DE" ma:contentTypeVersion="6" ma:contentTypeDescription="Create a new document." ma:contentTypeScope="" ma:versionID="15ae09a3138cf2330136cc731ce386a5">
   <xsd:schema xmlns:xsd="http://www.w3.org/2001/XMLSchema" xmlns:xs="http://www.w3.org/2001/XMLSchema" xmlns:p="http://schemas.microsoft.com/office/2006/metadata/properties" xmlns:ns2="c0be40ab-da39-4de9-a3ac-1fb9ec58f165" xmlns:ns3="c47444c5-6f41-4699-9008-24b989958c4f" targetNamespace="http://schemas.microsoft.com/office/2006/metadata/properties" ma:root="true" ma:fieldsID="58efc891cef5317100ce9ac61bbeae24" ns2:_="" ns3:_="">
     <xsd:import namespace="c0be40ab-da39-4de9-a3ac-1fb9ec58f165"/>
@@ -3556,15 +3628,6 @@
 </ct:contentTypeSchema>
 </file>
 
-<file path=customXml/item2.xml><?xml version="1.0" encoding="utf-8"?>
-<?mso-contentType ?>
-<FormTemplates xmlns="http://schemas.microsoft.com/sharepoint/v3/contenttype/forms">
-  <Display>DocumentLibraryForm</Display>
-  <Edit>DocumentLibraryForm</Edit>
-  <New>DocumentLibraryForm</New>
-</FormTemplates>
-</file>
-
 <file path=customXml/item3.xml><?xml version="1.0" encoding="utf-8"?>
 <p:properties xmlns:p="http://schemas.microsoft.com/office/2006/metadata/properties" xmlns:xsi="http://www.w3.org/2001/XMLSchema-instance" xmlns:pc="http://schemas.microsoft.com/office/infopath/2007/PartnerControls">
   <documentManagement>
@@ -3580,6 +3643,14 @@
 </file>
 
 <file path=customXml/itemProps1.xml><?xml version="1.0" encoding="utf-8"?>
+<ds:datastoreItem xmlns:ds="http://schemas.openxmlformats.org/officeDocument/2006/customXml" ds:itemID="{DC7C72B1-A613-43CB-8449-E5A8E623AFEA}">
+  <ds:schemaRefs>
+    <ds:schemaRef ds:uri="http://schemas.microsoft.com/sharepoint/v3/contenttype/forms"/>
+  </ds:schemaRefs>
+</ds:datastoreItem>
+</file>
+
+<file path=customXml/itemProps2.xml><?xml version="1.0" encoding="utf-8"?>
 <ds:datastoreItem xmlns:ds="http://schemas.openxmlformats.org/officeDocument/2006/customXml" ds:itemID="{78CC8EE2-DF6F-406A-AC6D-0DC1155A7CB0}">
   <ds:schemaRefs>
     <ds:schemaRef ds:uri="http://schemas.microsoft.com/office/2006/metadata/contentType"/>
@@ -3594,14 +3665,6 @@
     <ds:schemaRef ds:uri="http://purl.org/dc/elements/1.1/"/>
     <ds:schemaRef ds:uri="http://purl.org/dc/terms/"/>
     <ds:schemaRef ds:uri="http://schemas.microsoft.com/internal/obd"/>
-  </ds:schemaRefs>
-</ds:datastoreItem>
-</file>
-
-<file path=customXml/itemProps2.xml><?xml version="1.0" encoding="utf-8"?>
-<ds:datastoreItem xmlns:ds="http://schemas.openxmlformats.org/officeDocument/2006/customXml" ds:itemID="{DC7C72B1-A613-43CB-8449-E5A8E623AFEA}">
-  <ds:schemaRefs>
-    <ds:schemaRef ds:uri="http://schemas.microsoft.com/sharepoint/v3/contenttype/forms"/>
   </ds:schemaRefs>
 </ds:datastoreItem>
 </file>

</xml_diff>